<commit_message>
added signing pad functions, added qr reader function
</commit_message>
<xml_diff>
--- a/Server/public/templates/DailyBunkerLubricantFWROB.docx
+++ b/Server/public/templates/DailyBunkerLubricantFWROB.docx
@@ -1107,6 +1107,199 @@
     </w:p>
     <w:p>
       <w:pPr>
+        <w:rPr>
+          <w:sz w:val="24"/>
+        </w:rPr>
+      </w:pPr>
+      <w:bookmarkStart w:id="0" w:name="_GoBack"/>
+      <w:bookmarkEnd w:id="0"/>
+      <w:r>
+        <w:rPr>
+          <w:sz w:val="24"/>
+        </w:rPr>
+        <w:t>{%signat</w:t>
+      </w:r>
+      <w:r>
+        <w:rPr>
+          <w:sz w:val="24"/>
+        </w:rPr>
+        <w:t>u</w:t>
+      </w:r>
+      <w:r>
+        <w:rPr>
+          <w:sz w:val="24"/>
+        </w:rPr>
+        <w:t>re}</w:t>
+      </w:r>
+    </w:p>
+    <w:p>
+      <w:pPr>
+        <w:rPr>
+          <w:sz w:val="24"/>
+        </w:rPr>
+      </w:pPr>
+      <w:r>
+        <w:rPr>
+          <w:sz w:val="24"/>
+        </w:rPr>
+        <w:t>___</w:t>
+      </w:r>
+      <w:r>
+        <w:rPr>
+          <w:sz w:val="24"/>
+        </w:rPr>
+        <w:t>_________________________</w:t>
+      </w:r>
+      <w:r>
+        <w:rPr>
+          <w:sz w:val="24"/>
+        </w:rPr>
+        <w:tab/>
+      </w:r>
+      <w:r>
+        <w:rPr>
+          <w:sz w:val="24"/>
+        </w:rPr>
+        <w:tab/>
+      </w:r>
+      <w:r>
+        <w:rPr>
+          <w:sz w:val="24"/>
+        </w:rPr>
+        <w:tab/>
+      </w:r>
+      <w:r>
+        <w:rPr>
+          <w:sz w:val="24"/>
+        </w:rPr>
+        <w:tab/>
+      </w:r>
+      <w:r>
+        <w:rPr>
+          <w:sz w:val="24"/>
+        </w:rPr>
+        <w:tab/>
+      </w:r>
+      <w:r>
+        <w:rPr>
+          <w:sz w:val="24"/>
+        </w:rPr>
+        <w:tab/>
+      </w:r>
+      <w:r>
+        <w:rPr>
+          <w:sz w:val="24"/>
+        </w:rPr>
+        <w:tab/>
+      </w:r>
+      <w:r>
+        <w:rPr>
+          <w:sz w:val="24"/>
+        </w:rPr>
+        <w:tab/>
+      </w:r>
+      <w:r>
+        <w:rPr>
+          <w:sz w:val="24"/>
+        </w:rPr>
+        <w:tab/>
+        <w:t>________________________________</w:t>
+      </w:r>
+    </w:p>
+    <w:p>
+      <w:pPr>
+        <w:rPr>
+          <w:sz w:val="24"/>
+        </w:rPr>
+      </w:pPr>
+      <w:r>
+        <w:rPr>
+          <w:sz w:val="24"/>
+        </w:rPr>
+        <w:t>Chief Engineer</w:t>
+      </w:r>
+      <w:r>
+        <w:rPr>
+          <w:sz w:val="24"/>
+        </w:rPr>
+        <w:tab/>
+      </w:r>
+      <w:r>
+        <w:rPr>
+          <w:sz w:val="24"/>
+        </w:rPr>
+        <w:tab/>
+      </w:r>
+      <w:r>
+        <w:rPr>
+          <w:sz w:val="24"/>
+        </w:rPr>
+        <w:tab/>
+      </w:r>
+      <w:r>
+        <w:rPr>
+          <w:sz w:val="24"/>
+        </w:rPr>
+        <w:tab/>
+      </w:r>
+      <w:r>
+        <w:rPr>
+          <w:sz w:val="24"/>
+        </w:rPr>
+        <w:tab/>
+      </w:r>
+      <w:r>
+        <w:rPr>
+          <w:sz w:val="24"/>
+        </w:rPr>
+        <w:tab/>
+      </w:r>
+      <w:r>
+        <w:rPr>
+          <w:sz w:val="24"/>
+        </w:rPr>
+        <w:tab/>
+      </w:r>
+      <w:r>
+        <w:rPr>
+          <w:sz w:val="24"/>
+        </w:rPr>
+        <w:tab/>
+      </w:r>
+      <w:r>
+        <w:rPr>
+          <w:sz w:val="24"/>
+        </w:rPr>
+        <w:tab/>
+      </w:r>
+      <w:r>
+        <w:rPr>
+          <w:sz w:val="24"/>
+        </w:rPr>
+        <w:tab/>
+      </w:r>
+      <w:r>
+        <w:rPr>
+          <w:sz w:val="24"/>
+        </w:rPr>
+        <w:tab/>
+      </w:r>
+      <w:r>
+        <w:rPr>
+          <w:sz w:val="24"/>
+        </w:rPr>
+        <w:tab/>
+      </w:r>
+      <w:r>
+        <w:rPr>
+          <w:sz w:val="24"/>
+        </w:rPr>
+        <w:tab/>
+        <w:t>Master &amp; Ship’s Stamp</w:t>
+      </w:r>
+    </w:p>
+    <w:p>
+      <w:pPr>
         <w:pStyle w:val="NoSpacing"/>
       </w:pPr>
     </w:p>
@@ -1115,70 +1308,31 @@
         <w:pStyle w:val="NoSpacing"/>
       </w:pPr>
       <w:r>
-        <w:pict>
-          <v:shapetype id="_x0000_t75" coordsize="21600,21600" o:spt="75" o:preferrelative="t" path="m@4@5l@4@11@9@11@9@5xe" filled="f" stroked="f">
-            <v:stroke joinstyle="miter"/>
-            <v:formulas>
-              <v:f eqn="if lineDrawn pixelLineWidth 0"/>
-              <v:f eqn="sum @0 1 0"/>
-              <v:f eqn="sum 0 0 @1"/>
-              <v:f eqn="prod @2 1 2"/>
-              <v:f eqn="prod @3 21600 pixelWidth"/>
-              <v:f eqn="prod @3 21600 pixelHeight"/>
-              <v:f eqn="sum @0 0 1"/>
-              <v:f eqn="prod @6 1 2"/>
-              <v:f eqn="prod @7 21600 pixelWidth"/>
-              <v:f eqn="sum @8 21600 0"/>
-              <v:f eqn="prod @7 21600 pixelHeight"/>
-              <v:f eqn="sum @10 21600 0"/>
-            </v:formulas>
-            <v:path o:extrusionok="f" gradientshapeok="t" o:connecttype="rect"/>
-            <o:lock v:ext="edit" aspectratio="t"/>
-          </v:shapetype>
-          <v:shape id="_x0000_i1025" type="#_x0000_t75" alt="Microsoft Office Signature Line..." style="width:192pt;height:96pt">
-            <v:imagedata r:id="rId5" o:title=""/>
-            <o:lock v:ext="edit" ungrouping="t" rotation="t" cropping="t" verticies="t" text="t" grouping="t"/>
-            <o:signatureline v:ext="edit" id="{D8CA103D-FD63-40C4-90B7-14278063316C}" provid="{00000000-0000-0000-0000-000000000000}" o:suggestedsigner2="Chief Enginner" showsigndate="f" issignatureline="t"/>
-          </v:shape>
-        </w:pict>
-      </w:r>
-      <w:r>
-        <w:tab/>
-      </w:r>
-      <w:r>
-        <w:tab/>
-      </w:r>
-      <w:r>
-        <w:tab/>
-      </w:r>
-      <w:r>
-        <w:tab/>
-      </w:r>
-      <w:bookmarkStart w:id="0" w:name="_GoBack"/>
-      <w:bookmarkEnd w:id="0"/>
-      <w:r>
-        <w:tab/>
-      </w:r>
-      <w:r>
-        <w:tab/>
-      </w:r>
-      <w:r>
-        <w:tab/>
-      </w:r>
-      <w:r>
-        <w:tab/>
-      </w:r>
-      <w:r>
-        <w:tab/>
-      </w:r>
-      <w:r>
-        <w:pict>
-          <v:shape id="_x0000_i1026" type="#_x0000_t75" alt="Microsoft Office Signature Line..." style="width:192pt;height:96pt">
-            <v:imagedata r:id="rId6" o:title=""/>
-            <o:lock v:ext="edit" ungrouping="t" rotation="t" cropping="t" verticies="t" text="t" grouping="t"/>
-            <o:signatureline v:ext="edit" id="{0715C04D-D67C-4077-B595-2815B79B82D7}" provid="{00000000-0000-0000-0000-000000000000}" o:suggestedsigner2="Master &amp; Ship's Stamp" showsigndate="f" issignatureline="t"/>
-          </v:shape>
-        </w:pict>
+        <w:tab/>
+      </w:r>
+      <w:r>
+        <w:tab/>
+      </w:r>
+      <w:r>
+        <w:tab/>
+      </w:r>
+      <w:r>
+        <w:tab/>
+      </w:r>
+      <w:r>
+        <w:tab/>
+      </w:r>
+      <w:r>
+        <w:tab/>
+      </w:r>
+      <w:r>
+        <w:tab/>
+      </w:r>
+      <w:r>
+        <w:tab/>
+      </w:r>
+      <w:r>
+        <w:tab/>
       </w:r>
     </w:p>
     <w:p/>
@@ -1590,6 +1744,7 @@
   <w:style w:type="character" w:default="1" w:styleId="DefaultParagraphFont">
     <w:name w:val="Default Paragraph Font"/>
     <w:uiPriority w:val="1"/>
+    <w:semiHidden/>
     <w:unhideWhenUsed/>
   </w:style>
   <w:style w:type="table" w:default="1" w:styleId="TableNormal">
@@ -1910,7 +2065,7 @@
 </file>
 
 <file path=customXml/itemProps1.xml><?xml version="1.0" encoding="utf-8"?>
-<ds:datastoreItem xmlns:ds="http://schemas.openxmlformats.org/officeDocument/2006/customXml" ds:itemID="{2D12719C-D386-4B43-89A0-84BCD220A8AD}">
+<ds:datastoreItem xmlns:ds="http://schemas.openxmlformats.org/officeDocument/2006/customXml" ds:itemID="{806A6EA5-5A9E-439E-988D-0F7219356A0D}">
   <ds:schemaRefs>
     <ds:schemaRef ds:uri="http://schemas.openxmlformats.org/officeDocument/2006/bibliography"/>
   </ds:schemaRefs>

</xml_diff>